<commit_message>
e1 word file upload
</commit_message>
<xml_diff>
--- a/Week 3/Spring_Core_Maven_Handson/E1_Configuring_Basic_Spring_Applicaiton/E1_Configuring_basic_spring_application_Handson.docx
+++ b/Week 3/Spring_Core_Maven_Handson/E1_Configuring_Basic_Spring_Applicaiton/E1_Configuring_basic_spring_application_Handson.docx
@@ -51,376 +51,366 @@
     </w:p>
     <w:p>
       <w:pPr>
-        <w:pStyle w:val="IntenseQuote"/>
+        <w:pStyle w:val="HTMLPreformatted"/>
+        <w:shd w:val="clear" w:color="auto" w:fill="1E1F22"/>
+        <w:rPr>
+          <w:color w:val="BCBEC4"/>
+        </w:rPr>
       </w:pPr>
       <w:r>
         <w:br/>
-        <w:t>&lt;beans xmlns="http://www.springframework.org/schema/beans"</w:t>
-      </w:r>
-      <w:r>
+      </w:r>
+      <w:r>
+        <w:rPr>
+          <w:color w:val="D5B778"/>
+        </w:rPr>
+        <w:t>&lt;?</w:t>
+      </w:r>
+      <w:r>
+        <w:rPr>
+          <w:color w:val="BCBEC4"/>
+        </w:rPr>
+        <w:t>xml version</w:t>
+      </w:r>
+      <w:r>
+        <w:rPr>
+          <w:color w:val="6AAB73"/>
+        </w:rPr>
+        <w:t xml:space="preserve">="1.0" </w:t>
+      </w:r>
+      <w:r>
+        <w:rPr>
+          <w:color w:val="BCBEC4"/>
+        </w:rPr>
+        <w:t>encoding</w:t>
+      </w:r>
+      <w:r>
+        <w:rPr>
+          <w:color w:val="6AAB73"/>
+        </w:rPr>
+        <w:t>="UTF-8"</w:t>
+      </w:r>
+      <w:r>
+        <w:rPr>
+          <w:color w:val="D5B778"/>
+        </w:rPr>
+        <w:t>?&gt;</w:t>
+      </w:r>
+      <w:r>
+        <w:rPr>
+          <w:color w:val="D5B778"/>
+        </w:rPr>
         <w:br/>
-        <w:t xml:space="preserve">       xmlns:xsi="http://www.w3.org/2001/XMLSchema-instance"</w:t>
-      </w:r>
-      <w:r>
+        <w:t xml:space="preserve">&lt;beans </w:t>
+      </w:r>
+      <w:proofErr w:type="spellStart"/>
+      <w:r>
+        <w:rPr>
+          <w:color w:val="BCBEC4"/>
+        </w:rPr>
+        <w:t>xmlns</w:t>
+      </w:r>
+      <w:proofErr w:type="spellEnd"/>
+      <w:r>
+        <w:rPr>
+          <w:color w:val="6AAB73"/>
+        </w:rPr>
+        <w:t>="http://www.springframework.org/schema/beans"</w:t>
+      </w:r>
+      <w:r>
+        <w:rPr>
+          <w:color w:val="6AAB73"/>
+        </w:rPr>
         <w:br/>
-        <w:t xml:space="preserve">       xsi:schemaLocation="http://www.springframework.org/schema/beans </w:t>
-      </w:r>
-      <w:r>
+        <w:t xml:space="preserve">       </w:t>
+      </w:r>
+      <w:proofErr w:type="spellStart"/>
+      <w:r>
+        <w:rPr>
+          <w:color w:val="BCBEC4"/>
+        </w:rPr>
+        <w:t>xmlns:</w:t>
+      </w:r>
+      <w:r>
+        <w:rPr>
+          <w:color w:val="C77DBB"/>
+        </w:rPr>
+        <w:t>xsi</w:t>
+      </w:r>
+      <w:proofErr w:type="spellEnd"/>
+      <w:r>
+        <w:rPr>
+          <w:color w:val="6AAB73"/>
+        </w:rPr>
+        <w:t>="http://www.w3.org/2001/XMLSchema-instance"</w:t>
+      </w:r>
+      <w:r>
+        <w:rPr>
+          <w:color w:val="6AAB73"/>
+        </w:rPr>
         <w:br/>
-        <w:t xml:space="preserve">           http://www.springframework.org/schema/beans/spring-beans.xsd"&gt;</w:t>
-      </w:r>
-      <w:r>
+        <w:t xml:space="preserve">       </w:t>
+      </w:r>
+      <w:proofErr w:type="spellStart"/>
+      <w:r>
+        <w:rPr>
+          <w:color w:val="C77DBB"/>
+        </w:rPr>
+        <w:t>xsi</w:t>
+      </w:r>
+      <w:r>
+        <w:rPr>
+          <w:color w:val="BCBEC4"/>
+        </w:rPr>
+        <w:t>:schemaLocation</w:t>
+      </w:r>
+      <w:proofErr w:type="spellEnd"/>
+      <w:r>
+        <w:rPr>
+          <w:color w:val="6AAB73"/>
+        </w:rPr>
+        <w:t>="</w:t>
+      </w:r>
+      <w:r>
+        <w:rPr>
+          <w:color w:val="6AAB73"/>
+        </w:rPr>
         <w:br/>
-      </w:r>
-      <w:r>
+        <w:t xml:space="preserve">         http://www.springframework.org/schema/beans</w:t>
+      </w:r>
+      <w:r>
+        <w:rPr>
+          <w:color w:val="6AAB73"/>
+        </w:rPr>
         <w:br/>
-        <w:t xml:space="preserve">    &lt;bean id="bookRepository" class="com.library.repository.BookRepository"/&gt;</w:t>
-      </w:r>
-      <w:r>
+        <w:t xml:space="preserve">         http://www.springframework.org/schema/beans/spring-beans.xsd"</w:t>
+      </w:r>
+      <w:r>
+        <w:rPr>
+          <w:color w:val="D5B778"/>
+        </w:rPr>
+        <w:t>&gt;</w:t>
+      </w:r>
+      <w:r>
+        <w:rPr>
+          <w:color w:val="D5B778"/>
+        </w:rPr>
         <w:br/>
       </w:r>
       <w:r>
+        <w:rPr>
+          <w:color w:val="D5B778"/>
+        </w:rPr>
         <w:br/>
-        <w:t xml:space="preserve">    &lt;bean id="bookService" class="com.library.service.BookService"&gt;</w:t>
-      </w:r>
-      <w:r>
+        <w:t xml:space="preserve">    </w:t>
+      </w:r>
+      <w:r>
+        <w:rPr>
+          <w:color w:val="7A7E85"/>
+        </w:rPr>
+        <w:t xml:space="preserve">&lt;!-- </w:t>
+      </w:r>
+      <w:proofErr w:type="spellStart"/>
+      <w:r>
+        <w:rPr>
+          <w:color w:val="7A7E85"/>
+        </w:rPr>
+        <w:t>BookRepository</w:t>
+      </w:r>
+      <w:proofErr w:type="spellEnd"/>
+      <w:r>
+        <w:rPr>
+          <w:color w:val="7A7E85"/>
+        </w:rPr>
+        <w:t xml:space="preserve"> Bean --&gt;</w:t>
+      </w:r>
+      <w:r>
+        <w:rPr>
+          <w:color w:val="7A7E85"/>
+        </w:rPr>
         <w:br/>
-        <w:t xml:space="preserve">        &lt;property name="bookRepository" ref="bookRepository"/&gt;</w:t>
-      </w:r>
-      <w:r>
+        <w:t xml:space="preserve">    </w:t>
+      </w:r>
+      <w:r>
+        <w:rPr>
+          <w:color w:val="D5B778"/>
+        </w:rPr>
+        <w:t xml:space="preserve">&lt;bean </w:t>
+      </w:r>
+      <w:r>
+        <w:rPr>
+          <w:color w:val="BCBEC4"/>
+        </w:rPr>
+        <w:t>id</w:t>
+      </w:r>
+      <w:r>
+        <w:rPr>
+          <w:color w:val="6AAB73"/>
+        </w:rPr>
+        <w:t>="</w:t>
+      </w:r>
+      <w:proofErr w:type="spellStart"/>
+      <w:r>
+        <w:rPr>
+          <w:color w:val="6AAB73"/>
+        </w:rPr>
+        <w:t>bookRepository</w:t>
+      </w:r>
+      <w:proofErr w:type="spellEnd"/>
+      <w:r>
+        <w:rPr>
+          <w:color w:val="6AAB73"/>
+        </w:rPr>
+        <w:t xml:space="preserve">" </w:t>
+      </w:r>
+      <w:r>
+        <w:rPr>
+          <w:color w:val="BCBEC4"/>
+        </w:rPr>
+        <w:t>class</w:t>
+      </w:r>
+      <w:r>
+        <w:rPr>
+          <w:color w:val="6AAB73"/>
+        </w:rPr>
+        <w:t>="</w:t>
+      </w:r>
+      <w:proofErr w:type="spellStart"/>
+      <w:r>
+        <w:rPr>
+          <w:color w:val="6AAB73"/>
+        </w:rPr>
+        <w:t>com.library.repository.BookRepository</w:t>
+      </w:r>
+      <w:proofErr w:type="spellEnd"/>
+      <w:r>
+        <w:rPr>
+          <w:color w:val="6AAB73"/>
+        </w:rPr>
+        <w:t>"</w:t>
+      </w:r>
+      <w:r>
+        <w:rPr>
+          <w:color w:val="D5B778"/>
+        </w:rPr>
+        <w:t>/&gt;</w:t>
+      </w:r>
+      <w:r>
+        <w:rPr>
+          <w:color w:val="D5B778"/>
+        </w:rPr>
         <w:br/>
-        <w:t xml:space="preserve">    &lt;/bean&gt;</w:t>
-      </w:r>
-      <w:r>
+      </w:r>
+      <w:r>
+        <w:rPr>
+          <w:color w:val="D5B778"/>
+        </w:rPr>
         <w:br/>
-      </w:r>
-      <w:r>
+        <w:t xml:space="preserve">    </w:t>
+      </w:r>
+      <w:r>
+        <w:rPr>
+          <w:color w:val="7A7E85"/>
+        </w:rPr>
+        <w:t xml:space="preserve">&lt;!-- </w:t>
+      </w:r>
+      <w:proofErr w:type="spellStart"/>
+      <w:r>
+        <w:rPr>
+          <w:color w:val="7A7E85"/>
+        </w:rPr>
+        <w:t>BookService</w:t>
+      </w:r>
+      <w:proofErr w:type="spellEnd"/>
+      <w:r>
+        <w:rPr>
+          <w:color w:val="7A7E85"/>
+        </w:rPr>
+        <w:t xml:space="preserve"> Bean --&gt;</w:t>
+      </w:r>
+      <w:r>
+        <w:rPr>
+          <w:color w:val="7A7E85"/>
+        </w:rPr>
+        <w:br/>
+        <w:t xml:space="preserve">    </w:t>
+      </w:r>
+      <w:r>
+        <w:rPr>
+          <w:color w:val="D5B778"/>
+        </w:rPr>
+        <w:t xml:space="preserve">&lt;bean </w:t>
+      </w:r>
+      <w:r>
+        <w:rPr>
+          <w:color w:val="BCBEC4"/>
+        </w:rPr>
+        <w:t>id</w:t>
+      </w:r>
+      <w:r>
+        <w:rPr>
+          <w:color w:val="6AAB73"/>
+        </w:rPr>
+        <w:t>="</w:t>
+      </w:r>
+      <w:proofErr w:type="spellStart"/>
+      <w:r>
+        <w:rPr>
+          <w:color w:val="6AAB73"/>
+        </w:rPr>
+        <w:t>bookService</w:t>
+      </w:r>
+      <w:proofErr w:type="spellEnd"/>
+      <w:r>
+        <w:rPr>
+          <w:color w:val="6AAB73"/>
+        </w:rPr>
+        <w:t xml:space="preserve">" </w:t>
+      </w:r>
+      <w:r>
+        <w:rPr>
+          <w:color w:val="BCBEC4"/>
+        </w:rPr>
+        <w:t>class</w:t>
+      </w:r>
+      <w:r>
+        <w:rPr>
+          <w:color w:val="6AAB73"/>
+        </w:rPr>
+        <w:t>="</w:t>
+      </w:r>
+      <w:proofErr w:type="spellStart"/>
+      <w:r>
+        <w:rPr>
+          <w:color w:val="6AAB73"/>
+        </w:rPr>
+        <w:t>com.library.service.BookService</w:t>
+      </w:r>
+      <w:proofErr w:type="spellEnd"/>
+      <w:r>
+        <w:rPr>
+          <w:color w:val="6AAB73"/>
+        </w:rPr>
+        <w:t>"</w:t>
+      </w:r>
+      <w:r>
+        <w:rPr>
+          <w:color w:val="D5B778"/>
+        </w:rPr>
+        <w:t>/&gt;</w:t>
+      </w:r>
+      <w:r>
+        <w:rPr>
+          <w:color w:val="D5B778"/>
+        </w:rPr>
+        <w:br/>
+      </w:r>
+      <w:r>
+        <w:rPr>
+          <w:color w:val="D5B778"/>
+        </w:rPr>
         <w:br/>
         <w:t>&lt;/beans&gt;</w:t>
-      </w:r>
-      <w:r>
-        <w:br/>
-      </w:r>
-    </w:p>
-    <w:p>
-      <w:pPr>
-        <w:pStyle w:val="Heading1"/>
-      </w:pPr>
-      <w:r>
-        <w:lastRenderedPageBreak/>
-        <w:t xml:space="preserve">Step 3: </w:t>
-      </w:r>
-      <w:r>
-        <w:t xml:space="preserve">Created </w:t>
-      </w:r>
-      <w:r>
-        <w:t>Java</w:t>
-      </w:r>
-      <w:r>
-        <w:t xml:space="preserve"> P</w:t>
-      </w:r>
-      <w:bookmarkStart w:id="0" w:name="_GoBack"/>
-      <w:bookmarkEnd w:id="0"/>
-      <w:r>
-        <w:t>ackages and</w:t>
-      </w:r>
-      <w:r>
-        <w:t xml:space="preserve"> Classes</w:t>
-      </w:r>
-    </w:p>
-    <w:p>
-      <w:pPr>
-        <w:pStyle w:val="Heading2"/>
-      </w:pPr>
-      <w:r>
-        <w:t>BookRepository.java</w:t>
-      </w:r>
-      <w:r>
-        <w:br/>
-      </w:r>
-      <w:r>
-        <w:t>and</w:t>
-      </w:r>
-    </w:p>
-    <w:p>
-      <w:pPr>
-        <w:pStyle w:val="Heading2"/>
-      </w:pPr>
-      <w:r>
-        <w:t>BookService.java</w:t>
-      </w:r>
-    </w:p>
-    <w:p>
-      <w:pPr>
-        <w:pStyle w:val="HTMLPreformatted"/>
-        <w:shd w:val="clear" w:color="auto" w:fill="1E1F22"/>
-        <w:rPr>
-          <w:color w:val="BCBEC4"/>
-        </w:rPr>
-      </w:pPr>
-      <w:r>
-        <w:br/>
-      </w:r>
-      <w:proofErr w:type="gramStart"/>
-      <w:r>
-        <w:rPr>
-          <w:color w:val="CF8E6D"/>
-        </w:rPr>
-        <w:t>package</w:t>
-      </w:r>
-      <w:proofErr w:type="gramEnd"/>
-      <w:r>
-        <w:rPr>
-          <w:color w:val="CF8E6D"/>
-        </w:rPr>
-        <w:t xml:space="preserve"> </w:t>
-      </w:r>
-      <w:proofErr w:type="spellStart"/>
-      <w:r>
-        <w:rPr>
-          <w:color w:val="BCBEC4"/>
-        </w:rPr>
-        <w:t>com.library.service</w:t>
-      </w:r>
-      <w:proofErr w:type="spellEnd"/>
-      <w:r>
-        <w:rPr>
-          <w:color w:val="BCBEC4"/>
-        </w:rPr>
-        <w:t>;</w:t>
-      </w:r>
-      <w:r>
-        <w:rPr>
-          <w:color w:val="BCBEC4"/>
-        </w:rPr>
-        <w:br/>
-      </w:r>
-      <w:r>
-        <w:rPr>
-          <w:color w:val="BCBEC4"/>
-        </w:rPr>
-        <w:br/>
-      </w:r>
-      <w:r>
-        <w:rPr>
-          <w:color w:val="CF8E6D"/>
-        </w:rPr>
-        <w:t xml:space="preserve">import </w:t>
-      </w:r>
-      <w:proofErr w:type="spellStart"/>
-      <w:r>
-        <w:rPr>
-          <w:color w:val="BCBEC4"/>
-        </w:rPr>
-        <w:t>com.library.repository.BookRepository</w:t>
-      </w:r>
-      <w:proofErr w:type="spellEnd"/>
-      <w:r>
-        <w:rPr>
-          <w:color w:val="BCBEC4"/>
-        </w:rPr>
-        <w:t>;</w:t>
-      </w:r>
-      <w:r>
-        <w:rPr>
-          <w:color w:val="BCBEC4"/>
-        </w:rPr>
-        <w:br/>
-      </w:r>
-      <w:r>
-        <w:rPr>
-          <w:color w:val="BCBEC4"/>
-        </w:rPr>
-        <w:br/>
-      </w:r>
-      <w:r>
-        <w:rPr>
-          <w:color w:val="CF8E6D"/>
-        </w:rPr>
-        <w:t xml:space="preserve">public class </w:t>
-      </w:r>
-      <w:proofErr w:type="spellStart"/>
-      <w:r>
-        <w:rPr>
-          <w:color w:val="BCBEC4"/>
-        </w:rPr>
-        <w:t>BookService</w:t>
-      </w:r>
-      <w:proofErr w:type="spellEnd"/>
-      <w:r>
-        <w:rPr>
-          <w:color w:val="BCBEC4"/>
-        </w:rPr>
-        <w:t xml:space="preserve"> {</w:t>
-      </w:r>
-      <w:r>
-        <w:rPr>
-          <w:color w:val="BCBEC4"/>
-        </w:rPr>
-        <w:br/>
-        <w:t xml:space="preserve">    </w:t>
-      </w:r>
-      <w:r>
-        <w:rPr>
-          <w:color w:val="CF8E6D"/>
-        </w:rPr>
-        <w:t xml:space="preserve">private </w:t>
-      </w:r>
-      <w:proofErr w:type="spellStart"/>
-      <w:r>
-        <w:rPr>
-          <w:color w:val="BCBEC4"/>
-        </w:rPr>
-        <w:t>BookRepository</w:t>
-      </w:r>
-      <w:proofErr w:type="spellEnd"/>
-      <w:r>
-        <w:rPr>
-          <w:color w:val="BCBEC4"/>
-        </w:rPr>
-        <w:t xml:space="preserve"> </w:t>
-      </w:r>
-      <w:proofErr w:type="spellStart"/>
-      <w:r>
-        <w:rPr>
-          <w:color w:val="C77DBB"/>
-        </w:rPr>
-        <w:t>bookRepository</w:t>
-      </w:r>
-      <w:proofErr w:type="spellEnd"/>
-      <w:r>
-        <w:rPr>
-          <w:color w:val="BCBEC4"/>
-        </w:rPr>
-        <w:t>;</w:t>
-      </w:r>
-      <w:r>
-        <w:rPr>
-          <w:color w:val="BCBEC4"/>
-        </w:rPr>
-        <w:br/>
-      </w:r>
-      <w:r>
-        <w:rPr>
-          <w:color w:val="BCBEC4"/>
-        </w:rPr>
-        <w:br/>
-        <w:t xml:space="preserve">    </w:t>
-      </w:r>
-      <w:r>
-        <w:rPr>
-          <w:color w:val="CF8E6D"/>
-        </w:rPr>
-        <w:t xml:space="preserve">public void </w:t>
-      </w:r>
-      <w:proofErr w:type="spellStart"/>
-      <w:r>
-        <w:rPr>
-          <w:color w:val="56A8F5"/>
-        </w:rPr>
-        <w:t>setBookRepository</w:t>
-      </w:r>
-      <w:proofErr w:type="spellEnd"/>
-      <w:r>
-        <w:rPr>
-          <w:color w:val="BCBEC4"/>
-        </w:rPr>
-        <w:t>(</w:t>
-      </w:r>
-      <w:proofErr w:type="spellStart"/>
-      <w:r>
-        <w:rPr>
-          <w:color w:val="BCBEC4"/>
-        </w:rPr>
-        <w:t>BookRepository</w:t>
-      </w:r>
-      <w:proofErr w:type="spellEnd"/>
-      <w:r>
-        <w:rPr>
-          <w:color w:val="BCBEC4"/>
-        </w:rPr>
-        <w:t xml:space="preserve"> </w:t>
-      </w:r>
-      <w:proofErr w:type="spellStart"/>
-      <w:r>
-        <w:rPr>
-          <w:color w:val="BCBEC4"/>
-        </w:rPr>
-        <w:t>bookRepository</w:t>
-      </w:r>
-      <w:proofErr w:type="spellEnd"/>
-      <w:r>
-        <w:rPr>
-          <w:color w:val="BCBEC4"/>
-        </w:rPr>
-        <w:t>) {</w:t>
-      </w:r>
-      <w:r>
-        <w:rPr>
-          <w:color w:val="BCBEC4"/>
-        </w:rPr>
-        <w:br/>
-        <w:t xml:space="preserve">        </w:t>
-      </w:r>
-      <w:proofErr w:type="spellStart"/>
-      <w:r>
-        <w:rPr>
-          <w:color w:val="CF8E6D"/>
-        </w:rPr>
-        <w:t>this</w:t>
-      </w:r>
-      <w:r>
-        <w:rPr>
-          <w:color w:val="BCBEC4"/>
-        </w:rPr>
-        <w:t>.</w:t>
-      </w:r>
-      <w:r>
-        <w:rPr>
-          <w:color w:val="C77DBB"/>
-        </w:rPr>
-        <w:t>bookRepository</w:t>
-      </w:r>
-      <w:proofErr w:type="spellEnd"/>
-      <w:r>
-        <w:rPr>
-          <w:color w:val="C77DBB"/>
-        </w:rPr>
-        <w:t xml:space="preserve"> </w:t>
-      </w:r>
-      <w:r>
-        <w:rPr>
-          <w:color w:val="BCBEC4"/>
-        </w:rPr>
-        <w:t xml:space="preserve">= </w:t>
-      </w:r>
-      <w:proofErr w:type="spellStart"/>
-      <w:r>
-        <w:rPr>
-          <w:color w:val="BCBEC4"/>
-        </w:rPr>
-        <w:t>bookRepository</w:t>
-      </w:r>
-      <w:proofErr w:type="spellEnd"/>
-      <w:r>
-        <w:rPr>
-          <w:color w:val="BCBEC4"/>
-        </w:rPr>
-        <w:t>;</w:t>
-      </w:r>
-      <w:r>
-        <w:rPr>
-          <w:color w:val="BCBEC4"/>
-        </w:rPr>
-        <w:br/>
-        <w:t xml:space="preserve">    }</w:t>
-      </w:r>
-      <w:r>
-        <w:rPr>
-          <w:color w:val="BCBEC4"/>
-        </w:rPr>
-        <w:br/>
-        <w:t>}</w:t>
       </w:r>
     </w:p>
     <w:p>
@@ -432,8 +422,25 @@
       <w:pPr>
         <w:pStyle w:val="Heading1"/>
       </w:pPr>
-      <w:r>
-        <w:t>Step 4: Running the Application</w:t>
+    </w:p>
+    <w:p>
+      <w:pPr>
+        <w:pStyle w:val="Heading1"/>
+      </w:pPr>
+      <w:r>
+        <w:t xml:space="preserve">Step 3: </w:t>
+      </w:r>
+      <w:r>
+        <w:t xml:space="preserve">Created </w:t>
+      </w:r>
+      <w:r>
+        <w:t>Java</w:t>
+      </w:r>
+      <w:r>
+        <w:t xml:space="preserve"> Packages and</w:t>
+      </w:r>
+      <w:r>
+        <w:t xml:space="preserve"> Classes</w:t>
       </w:r>
     </w:p>
     <w:p>
@@ -441,190 +448,185 @@
         <w:pStyle w:val="Heading2"/>
       </w:pPr>
       <w:r>
-        <w:t>MainApp.java</w:t>
+        <w:t>BookRepository.java</w:t>
       </w:r>
     </w:p>
     <w:p>
       <w:pPr>
-        <w:pStyle w:val="HTMLPreformatted"/>
         <w:shd w:val="clear" w:color="auto" w:fill="1E1F22"/>
-        <w:rPr>
+        <w:tabs>
+          <w:tab w:val="left" w:pos="916"/>
+          <w:tab w:val="left" w:pos="1832"/>
+          <w:tab w:val="left" w:pos="2748"/>
+          <w:tab w:val="left" w:pos="3664"/>
+          <w:tab w:val="left" w:pos="4580"/>
+          <w:tab w:val="left" w:pos="5496"/>
+          <w:tab w:val="left" w:pos="6412"/>
+          <w:tab w:val="left" w:pos="7328"/>
+          <w:tab w:val="left" w:pos="8244"/>
+          <w:tab w:val="left" w:pos="9160"/>
+          <w:tab w:val="left" w:pos="10076"/>
+          <w:tab w:val="left" w:pos="10992"/>
+          <w:tab w:val="left" w:pos="11908"/>
+          <w:tab w:val="left" w:pos="12824"/>
+          <w:tab w:val="left" w:pos="13740"/>
+          <w:tab w:val="left" w:pos="14656"/>
+        </w:tabs>
+        <w:spacing w:after="0" w:line="240" w:lineRule="auto"/>
+        <w:rPr>
+          <w:rFonts w:ascii="Courier New" w:eastAsia="Times New Roman" w:hAnsi="Courier New" w:cs="Courier New"/>
           <w:color w:val="BCBEC4"/>
+          <w:sz w:val="20"/>
+          <w:szCs w:val="20"/>
+          <w:lang w:val="en-IN" w:eastAsia="en-IN"/>
         </w:rPr>
       </w:pPr>
-      <w:r>
+      <w:proofErr w:type="gramStart"/>
+      <w:r>
+        <w:rPr>
+          <w:rFonts w:ascii="Courier New" w:eastAsia="Times New Roman" w:hAnsi="Courier New" w:cs="Courier New"/>
+          <w:color w:val="CF8E6D"/>
+          <w:sz w:val="20"/>
+          <w:szCs w:val="20"/>
+          <w:lang w:val="en-IN" w:eastAsia="en-IN"/>
+        </w:rPr>
+        <w:t>package</w:t>
+      </w:r>
+      <w:proofErr w:type="gramEnd"/>
+      <w:r>
+        <w:rPr>
+          <w:rFonts w:ascii="Courier New" w:eastAsia="Times New Roman" w:hAnsi="Courier New" w:cs="Courier New"/>
+          <w:color w:val="CF8E6D"/>
+          <w:sz w:val="20"/>
+          <w:szCs w:val="20"/>
+          <w:lang w:val="en-IN" w:eastAsia="en-IN"/>
+        </w:rPr>
+        <w:t xml:space="preserve"> </w:t>
+      </w:r>
+      <w:proofErr w:type="spellStart"/>
+      <w:r>
+        <w:rPr>
+          <w:rFonts w:ascii="Courier New" w:eastAsia="Times New Roman" w:hAnsi="Courier New" w:cs="Courier New"/>
+          <w:color w:val="BCBEC4"/>
+          <w:sz w:val="20"/>
+          <w:szCs w:val="20"/>
+          <w:lang w:val="en-IN" w:eastAsia="en-IN"/>
+        </w:rPr>
+        <w:t>com.library.repository</w:t>
+      </w:r>
+      <w:proofErr w:type="spellEnd"/>
+      <w:r>
+        <w:rPr>
+          <w:rFonts w:ascii="Courier New" w:eastAsia="Times New Roman" w:hAnsi="Courier New" w:cs="Courier New"/>
+          <w:color w:val="BCBEC4"/>
+          <w:sz w:val="20"/>
+          <w:szCs w:val="20"/>
+          <w:lang w:val="en-IN" w:eastAsia="en-IN"/>
+        </w:rPr>
+        <w:t>;</w:t>
+      </w:r>
+      <w:r>
+        <w:rPr>
+          <w:rFonts w:ascii="Courier New" w:eastAsia="Times New Roman" w:hAnsi="Courier New" w:cs="Courier New"/>
+          <w:color w:val="BCBEC4"/>
+          <w:sz w:val="20"/>
+          <w:szCs w:val="20"/>
+          <w:lang w:val="en-IN" w:eastAsia="en-IN"/>
+        </w:rPr>
         <w:br/>
       </w:r>
       <w:r>
         <w:rPr>
+          <w:rFonts w:ascii="Courier New" w:eastAsia="Times New Roman" w:hAnsi="Courier New" w:cs="Courier New"/>
+          <w:color w:val="BCBEC4"/>
+          <w:sz w:val="20"/>
+          <w:szCs w:val="20"/>
+          <w:lang w:val="en-IN" w:eastAsia="en-IN"/>
+        </w:rPr>
+        <w:br/>
+      </w:r>
+      <w:r>
+        <w:rPr>
+          <w:rFonts w:ascii="Courier New" w:eastAsia="Times New Roman" w:hAnsi="Courier New" w:cs="Courier New"/>
           <w:color w:val="CF8E6D"/>
-        </w:rPr>
-        <w:t xml:space="preserve">package </w:t>
+          <w:sz w:val="20"/>
+          <w:szCs w:val="20"/>
+          <w:lang w:val="en-IN" w:eastAsia="en-IN"/>
+        </w:rPr>
+        <w:t xml:space="preserve">public class </w:t>
       </w:r>
       <w:proofErr w:type="spellStart"/>
       <w:r>
         <w:rPr>
+          <w:rFonts w:ascii="Courier New" w:eastAsia="Times New Roman" w:hAnsi="Courier New" w:cs="Courier New"/>
           <w:color w:val="BCBEC4"/>
-        </w:rPr>
-        <w:t>com.library</w:t>
+          <w:sz w:val="20"/>
+          <w:szCs w:val="20"/>
+          <w:lang w:val="en-IN" w:eastAsia="en-IN"/>
+        </w:rPr>
+        <w:t>BookRepository</w:t>
       </w:r>
       <w:proofErr w:type="spellEnd"/>
       <w:r>
         <w:rPr>
+          <w:rFonts w:ascii="Courier New" w:eastAsia="Times New Roman" w:hAnsi="Courier New" w:cs="Courier New"/>
           <w:color w:val="BCBEC4"/>
-        </w:rPr>
-        <w:t>;</w:t>
-      </w:r>
-      <w:r>
-        <w:rPr>
+          <w:sz w:val="20"/>
+          <w:szCs w:val="20"/>
+          <w:lang w:val="en-IN" w:eastAsia="en-IN"/>
+        </w:rPr>
+        <w:t xml:space="preserve"> {</w:t>
+      </w:r>
+      <w:r>
+        <w:rPr>
+          <w:rFonts w:ascii="Courier New" w:eastAsia="Times New Roman" w:hAnsi="Courier New" w:cs="Courier New"/>
           <w:color w:val="BCBEC4"/>
-        </w:rPr>
-        <w:br/>
-      </w:r>
-      <w:r>
-        <w:rPr>
-          <w:color w:val="BCBEC4"/>
-        </w:rPr>
-        <w:br/>
-      </w:r>
-      <w:r>
-        <w:rPr>
-          <w:color w:val="CF8E6D"/>
-        </w:rPr>
-        <w:t xml:space="preserve">import </w:t>
-      </w:r>
-      <w:proofErr w:type="spellStart"/>
-      <w:r>
-        <w:rPr>
-          <w:color w:val="BCBEC4"/>
-        </w:rPr>
-        <w:t>com.library.service.BookService</w:t>
-      </w:r>
-      <w:proofErr w:type="spellEnd"/>
-      <w:r>
-        <w:rPr>
-          <w:color w:val="BCBEC4"/>
-        </w:rPr>
-        <w:t>;</w:t>
-      </w:r>
-      <w:r>
-        <w:rPr>
-          <w:color w:val="BCBEC4"/>
-        </w:rPr>
-        <w:br/>
-      </w:r>
-      <w:r>
-        <w:rPr>
-          <w:color w:val="CF8E6D"/>
-        </w:rPr>
-        <w:t xml:space="preserve">import </w:t>
-      </w:r>
-      <w:proofErr w:type="spellStart"/>
-      <w:r>
-        <w:rPr>
-          <w:color w:val="BCBEC4"/>
-        </w:rPr>
-        <w:t>org.springframework.context.ApplicationContext</w:t>
-      </w:r>
-      <w:proofErr w:type="spellEnd"/>
-      <w:r>
-        <w:rPr>
-          <w:color w:val="BCBEC4"/>
-        </w:rPr>
-        <w:t>;</w:t>
-      </w:r>
-      <w:r>
-        <w:rPr>
-          <w:color w:val="BCBEC4"/>
-        </w:rPr>
-        <w:br/>
-      </w:r>
-      <w:r>
-        <w:rPr>
-          <w:color w:val="CF8E6D"/>
-        </w:rPr>
-        <w:t xml:space="preserve">import </w:t>
-      </w:r>
-      <w:r>
-        <w:rPr>
-          <w:color w:val="BCBEC4"/>
-        </w:rPr>
-        <w:t>org.springframework.context.support.ClassPathXmlApplicationContext;</w:t>
-      </w:r>
-      <w:r>
-        <w:rPr>
-          <w:color w:val="BCBEC4"/>
-        </w:rPr>
-        <w:br/>
-      </w:r>
-      <w:r>
-        <w:rPr>
-          <w:color w:val="BCBEC4"/>
-        </w:rPr>
-        <w:br/>
-      </w:r>
-      <w:r>
-        <w:rPr>
-          <w:color w:val="CF8E6D"/>
-        </w:rPr>
-        <w:t xml:space="preserve">public class </w:t>
-      </w:r>
-      <w:proofErr w:type="spellStart"/>
-      <w:r>
-        <w:rPr>
-          <w:color w:val="BCBEC4"/>
-        </w:rPr>
-        <w:t>MainApp</w:t>
-      </w:r>
-      <w:proofErr w:type="spellEnd"/>
-      <w:r>
-        <w:rPr>
-          <w:color w:val="BCBEC4"/>
-        </w:rPr>
-        <w:t xml:space="preserve"> {</w:t>
-      </w:r>
-      <w:r>
-        <w:rPr>
-          <w:color w:val="BCBEC4"/>
+          <w:sz w:val="20"/>
+          <w:szCs w:val="20"/>
+          <w:lang w:val="en-IN" w:eastAsia="en-IN"/>
         </w:rPr>
         <w:br/>
         <w:t xml:space="preserve">    </w:t>
       </w:r>
       <w:r>
         <w:rPr>
+          <w:rFonts w:ascii="Courier New" w:eastAsia="Times New Roman" w:hAnsi="Courier New" w:cs="Courier New"/>
           <w:color w:val="CF8E6D"/>
-        </w:rPr>
-        <w:t xml:space="preserve">public static void </w:t>
-      </w:r>
-      <w:r>
-        <w:rPr>
+          <w:sz w:val="20"/>
+          <w:szCs w:val="20"/>
+          <w:lang w:val="en-IN" w:eastAsia="en-IN"/>
+        </w:rPr>
+        <w:t xml:space="preserve">public void </w:t>
+      </w:r>
+      <w:proofErr w:type="spellStart"/>
+      <w:r>
+        <w:rPr>
+          <w:rFonts w:ascii="Courier New" w:eastAsia="Times New Roman" w:hAnsi="Courier New" w:cs="Courier New"/>
           <w:color w:val="56A8F5"/>
-        </w:rPr>
-        <w:t>main</w:t>
-      </w:r>
-      <w:r>
-        <w:rPr>
+          <w:sz w:val="20"/>
+          <w:szCs w:val="20"/>
+          <w:lang w:val="en-IN" w:eastAsia="en-IN"/>
+        </w:rPr>
+        <w:t>saveBook</w:t>
+      </w:r>
+      <w:proofErr w:type="spellEnd"/>
+      <w:r>
+        <w:rPr>
+          <w:rFonts w:ascii="Courier New" w:eastAsia="Times New Roman" w:hAnsi="Courier New" w:cs="Courier New"/>
           <w:color w:val="BCBEC4"/>
-        </w:rPr>
-        <w:t xml:space="preserve">(String[] </w:t>
-      </w:r>
-      <w:proofErr w:type="spellStart"/>
-      <w:r>
-        <w:rPr>
+          <w:sz w:val="20"/>
+          <w:szCs w:val="20"/>
+          <w:lang w:val="en-IN" w:eastAsia="en-IN"/>
+        </w:rPr>
+        <w:t>() {</w:t>
+      </w:r>
+      <w:r>
+        <w:rPr>
+          <w:rFonts w:ascii="Courier New" w:eastAsia="Times New Roman" w:hAnsi="Courier New" w:cs="Courier New"/>
           <w:color w:val="BCBEC4"/>
-        </w:rPr>
-        <w:t>args</w:t>
-      </w:r>
-      <w:proofErr w:type="spellEnd"/>
-      <w:r>
-        <w:rPr>
-          <w:color w:val="BCBEC4"/>
-        </w:rPr>
-        <w:t>) {</w:t>
-      </w:r>
-      <w:r>
-        <w:rPr>
-          <w:color w:val="BCBEC4"/>
+          <w:sz w:val="20"/>
+          <w:szCs w:val="20"/>
+          <w:lang w:val="en-IN" w:eastAsia="en-IN"/>
         </w:rPr>
         <w:br/>
         <w:t xml:space="preserve">        </w:t>
@@ -632,219 +634,309 @@
       <w:proofErr w:type="spellStart"/>
       <w:r>
         <w:rPr>
+          <w:rFonts w:ascii="Courier New" w:eastAsia="Times New Roman" w:hAnsi="Courier New" w:cs="Courier New"/>
           <w:color w:val="BCBEC4"/>
-        </w:rPr>
-        <w:t>ApplicationContext</w:t>
-      </w:r>
-      <w:proofErr w:type="spellEnd"/>
-      <w:r>
-        <w:rPr>
-          <w:color w:val="BCBEC4"/>
-        </w:rPr>
-        <w:t xml:space="preserve"> context = </w:t>
-      </w:r>
-      <w:r>
-        <w:rPr>
-          <w:color w:val="CF8E6D"/>
-        </w:rPr>
-        <w:t xml:space="preserve">new </w:t>
-      </w:r>
-      <w:proofErr w:type="spellStart"/>
-      <w:r>
-        <w:rPr>
-          <w:color w:val="BCBEC4"/>
-        </w:rPr>
-        <w:t>ClassPathXmlApplicationContext</w:t>
-      </w:r>
-      <w:proofErr w:type="spellEnd"/>
-      <w:r>
-        <w:rPr>
-          <w:color w:val="BCBEC4"/>
-        </w:rPr>
-        <w:t>(</w:t>
-      </w:r>
-      <w:r>
-        <w:rPr>
-          <w:color w:val="6AAB73"/>
-        </w:rPr>
-        <w:t>"applicationContext.xml"</w:t>
-      </w:r>
-      <w:r>
-        <w:rPr>
-          <w:color w:val="BCBEC4"/>
-        </w:rPr>
-        <w:t>);</w:t>
-      </w:r>
-      <w:r>
-        <w:rPr>
-          <w:color w:val="BCBEC4"/>
-        </w:rPr>
-        <w:br/>
-      </w:r>
-      <w:r>
-        <w:rPr>
-          <w:color w:val="BCBEC4"/>
-        </w:rPr>
-        <w:br/>
-      </w:r>
-      <w:r>
-        <w:rPr>
-          <w:color w:val="BCBEC4"/>
-        </w:rPr>
-        <w:br/>
-        <w:t xml:space="preserve">        </w:t>
-      </w:r>
-      <w:proofErr w:type="spellStart"/>
-      <w:r>
-        <w:rPr>
-          <w:color w:val="BCBEC4"/>
-        </w:rPr>
-        <w:t>BookService</w:t>
-      </w:r>
-      <w:proofErr w:type="spellEnd"/>
-      <w:r>
-        <w:rPr>
-          <w:color w:val="BCBEC4"/>
-        </w:rPr>
-        <w:t xml:space="preserve"> </w:t>
-      </w:r>
-      <w:proofErr w:type="spellStart"/>
-      <w:r>
-        <w:rPr>
-          <w:color w:val="BCBEC4"/>
-        </w:rPr>
-        <w:t>bookService</w:t>
-      </w:r>
-      <w:proofErr w:type="spellEnd"/>
-      <w:r>
-        <w:rPr>
-          <w:color w:val="BCBEC4"/>
-        </w:rPr>
-        <w:t xml:space="preserve"> = </w:t>
-      </w:r>
-      <w:proofErr w:type="spellStart"/>
-      <w:r>
-        <w:rPr>
-          <w:color w:val="BCBEC4"/>
-        </w:rPr>
-        <w:t>context.getBean</w:t>
-      </w:r>
-      <w:proofErr w:type="spellEnd"/>
-      <w:r>
-        <w:rPr>
-          <w:color w:val="BCBEC4"/>
-        </w:rPr>
-        <w:t>(</w:t>
-      </w:r>
-      <w:r>
-        <w:rPr>
-          <w:color w:val="6AAB73"/>
-        </w:rPr>
-        <w:t>"</w:t>
-      </w:r>
-      <w:proofErr w:type="spellStart"/>
-      <w:r>
-        <w:rPr>
-          <w:color w:val="6AAB73"/>
-        </w:rPr>
-        <w:t>bookService</w:t>
-      </w:r>
-      <w:proofErr w:type="spellEnd"/>
-      <w:r>
-        <w:rPr>
-          <w:color w:val="6AAB73"/>
-        </w:rPr>
-        <w:t>"</w:t>
-      </w:r>
-      <w:r>
-        <w:rPr>
-          <w:color w:val="BCBEC4"/>
-        </w:rPr>
-        <w:t xml:space="preserve">, </w:t>
-      </w:r>
-      <w:proofErr w:type="spellStart"/>
-      <w:r>
-        <w:rPr>
-          <w:color w:val="BCBEC4"/>
-        </w:rPr>
-        <w:t>BookService.</w:t>
-      </w:r>
-      <w:r>
-        <w:rPr>
-          <w:color w:val="CF8E6D"/>
-        </w:rPr>
-        <w:t>class</w:t>
-      </w:r>
-      <w:proofErr w:type="spellEnd"/>
-      <w:r>
-        <w:rPr>
-          <w:color w:val="BCBEC4"/>
-        </w:rPr>
-        <w:t>);</w:t>
-      </w:r>
-      <w:r>
-        <w:rPr>
-          <w:color w:val="BCBEC4"/>
-        </w:rPr>
-        <w:br/>
-        <w:t xml:space="preserve">        </w:t>
-      </w:r>
-      <w:r>
-        <w:rPr>
-          <w:color w:val="7A7E85"/>
-        </w:rPr>
-        <w:t>//test of application</w:t>
-      </w:r>
-      <w:r>
-        <w:rPr>
-          <w:color w:val="7A7E85"/>
-        </w:rPr>
-        <w:br/>
-        <w:t xml:space="preserve">        </w:t>
-      </w:r>
-      <w:proofErr w:type="spellStart"/>
-      <w:r>
-        <w:rPr>
-          <w:color w:val="BCBEC4"/>
+          <w:sz w:val="20"/>
+          <w:szCs w:val="20"/>
+          <w:lang w:val="en-IN" w:eastAsia="en-IN"/>
         </w:rPr>
         <w:t>System.</w:t>
       </w:r>
       <w:r>
         <w:rPr>
+          <w:rFonts w:ascii="Courier New" w:eastAsia="Times New Roman" w:hAnsi="Courier New" w:cs="Courier New"/>
           <w:i/>
           <w:iCs/>
           <w:color w:val="C77DBB"/>
+          <w:sz w:val="20"/>
+          <w:szCs w:val="20"/>
+          <w:lang w:val="en-IN" w:eastAsia="en-IN"/>
         </w:rPr>
         <w:t>out</w:t>
       </w:r>
       <w:r>
         <w:rPr>
+          <w:rFonts w:ascii="Courier New" w:eastAsia="Times New Roman" w:hAnsi="Courier New" w:cs="Courier New"/>
           <w:color w:val="BCBEC4"/>
+          <w:sz w:val="20"/>
+          <w:szCs w:val="20"/>
+          <w:lang w:val="en-IN" w:eastAsia="en-IN"/>
         </w:rPr>
         <w:t>.println</w:t>
       </w:r>
       <w:proofErr w:type="spellEnd"/>
       <w:r>
         <w:rPr>
+          <w:rFonts w:ascii="Courier New" w:eastAsia="Times New Roman" w:hAnsi="Courier New" w:cs="Courier New"/>
           <w:color w:val="BCBEC4"/>
+          <w:sz w:val="20"/>
+          <w:szCs w:val="20"/>
+          <w:lang w:val="en-IN" w:eastAsia="en-IN"/>
         </w:rPr>
         <w:t>(</w:t>
       </w:r>
       <w:r>
         <w:rPr>
+          <w:rFonts w:ascii="Courier New" w:eastAsia="Times New Roman" w:hAnsi="Courier New" w:cs="Courier New"/>
           <w:color w:val="6AAB73"/>
-        </w:rPr>
-        <w:t>"Library Management System configured successfully!"</w:t>
-      </w:r>
-      <w:r>
-        <w:rPr>
+          <w:sz w:val="20"/>
+          <w:szCs w:val="20"/>
+          <w:lang w:val="en-IN" w:eastAsia="en-IN"/>
+        </w:rPr>
+        <w:t>"</w:t>
+      </w:r>
+      <w:proofErr w:type="spellStart"/>
+      <w:r>
+        <w:rPr>
+          <w:rFonts w:ascii="Courier New" w:eastAsia="Times New Roman" w:hAnsi="Courier New" w:cs="Courier New"/>
+          <w:color w:val="6AAB73"/>
+          <w:sz w:val="20"/>
+          <w:szCs w:val="20"/>
+          <w:lang w:val="en-IN" w:eastAsia="en-IN"/>
+        </w:rPr>
+        <w:t>BookRepository</w:t>
+      </w:r>
+      <w:proofErr w:type="spellEnd"/>
+      <w:r>
+        <w:rPr>
+          <w:rFonts w:ascii="Courier New" w:eastAsia="Times New Roman" w:hAnsi="Courier New" w:cs="Courier New"/>
+          <w:color w:val="6AAB73"/>
+          <w:sz w:val="20"/>
+          <w:szCs w:val="20"/>
+          <w:lang w:val="en-IN" w:eastAsia="en-IN"/>
+        </w:rPr>
+        <w:t>: Saving book to the database..."</w:t>
+      </w:r>
+      <w:r>
+        <w:rPr>
+          <w:rFonts w:ascii="Courier New" w:eastAsia="Times New Roman" w:hAnsi="Courier New" w:cs="Courier New"/>
           <w:color w:val="BCBEC4"/>
+          <w:sz w:val="20"/>
+          <w:szCs w:val="20"/>
+          <w:lang w:val="en-IN" w:eastAsia="en-IN"/>
         </w:rPr>
         <w:t>);</w:t>
       </w:r>
       <w:r>
         <w:rPr>
+          <w:rFonts w:ascii="Courier New" w:eastAsia="Times New Roman" w:hAnsi="Courier New" w:cs="Courier New"/>
           <w:color w:val="BCBEC4"/>
+          <w:sz w:val="20"/>
+          <w:szCs w:val="20"/>
+          <w:lang w:val="en-IN" w:eastAsia="en-IN"/>
+        </w:rPr>
+        <w:br/>
+        <w:t xml:space="preserve">    }</w:t>
+      </w:r>
+      <w:r>
+        <w:rPr>
+          <w:rFonts w:ascii="Courier New" w:eastAsia="Times New Roman" w:hAnsi="Courier New" w:cs="Courier New"/>
+          <w:color w:val="BCBEC4"/>
+          <w:sz w:val="20"/>
+          <w:szCs w:val="20"/>
+          <w:lang w:val="en-IN" w:eastAsia="en-IN"/>
+        </w:rPr>
+        <w:br/>
+        <w:t>}</w:t>
+      </w:r>
+    </w:p>
+    <w:p>
+      <w:pPr>
+        <w:pStyle w:val="Heading2"/>
+      </w:pPr>
+      <w:r>
+        <w:br/>
+      </w:r>
+      <w:proofErr w:type="gramStart"/>
+      <w:r>
+        <w:t>and</w:t>
+      </w:r>
+      <w:proofErr w:type="gramEnd"/>
+    </w:p>
+    <w:p>
+      <w:pPr>
+        <w:pStyle w:val="Heading2"/>
+      </w:pPr>
+      <w:r>
+        <w:t>BookService.java</w:t>
+      </w:r>
+    </w:p>
+    <w:p>
+      <w:pPr>
+        <w:shd w:val="clear" w:color="auto" w:fill="1E1F22"/>
+        <w:tabs>
+          <w:tab w:val="left" w:pos="916"/>
+          <w:tab w:val="left" w:pos="1832"/>
+          <w:tab w:val="left" w:pos="2748"/>
+          <w:tab w:val="left" w:pos="3664"/>
+          <w:tab w:val="left" w:pos="4580"/>
+          <w:tab w:val="left" w:pos="5496"/>
+          <w:tab w:val="left" w:pos="6412"/>
+          <w:tab w:val="left" w:pos="7328"/>
+          <w:tab w:val="left" w:pos="8244"/>
+          <w:tab w:val="left" w:pos="9160"/>
+          <w:tab w:val="left" w:pos="10076"/>
+          <w:tab w:val="left" w:pos="10992"/>
+          <w:tab w:val="left" w:pos="11908"/>
+          <w:tab w:val="left" w:pos="12824"/>
+          <w:tab w:val="left" w:pos="13740"/>
+          <w:tab w:val="left" w:pos="14656"/>
+        </w:tabs>
+        <w:spacing w:after="0" w:line="240" w:lineRule="auto"/>
+        <w:rPr>
+          <w:rFonts w:ascii="Courier New" w:eastAsia="Times New Roman" w:hAnsi="Courier New" w:cs="Courier New"/>
+          <w:color w:val="BCBEC4"/>
+          <w:sz w:val="20"/>
+          <w:szCs w:val="20"/>
+          <w:lang w:val="en-IN" w:eastAsia="en-IN"/>
+        </w:rPr>
+      </w:pPr>
+      <w:proofErr w:type="gramStart"/>
+      <w:r>
+        <w:rPr>
+          <w:rFonts w:ascii="Courier New" w:eastAsia="Times New Roman" w:hAnsi="Courier New" w:cs="Courier New"/>
+          <w:color w:val="CF8E6D"/>
+          <w:sz w:val="20"/>
+          <w:szCs w:val="20"/>
+          <w:lang w:val="en-IN" w:eastAsia="en-IN"/>
+        </w:rPr>
+        <w:t>package</w:t>
+      </w:r>
+      <w:proofErr w:type="gramEnd"/>
+      <w:r>
+        <w:rPr>
+          <w:rFonts w:ascii="Courier New" w:eastAsia="Times New Roman" w:hAnsi="Courier New" w:cs="Courier New"/>
+          <w:color w:val="CF8E6D"/>
+          <w:sz w:val="20"/>
+          <w:szCs w:val="20"/>
+          <w:lang w:val="en-IN" w:eastAsia="en-IN"/>
+        </w:rPr>
+        <w:t xml:space="preserve"> </w:t>
+      </w:r>
+      <w:proofErr w:type="spellStart"/>
+      <w:r>
+        <w:rPr>
+          <w:rFonts w:ascii="Courier New" w:eastAsia="Times New Roman" w:hAnsi="Courier New" w:cs="Courier New"/>
+          <w:color w:val="BCBEC4"/>
+          <w:sz w:val="20"/>
+          <w:szCs w:val="20"/>
+          <w:lang w:val="en-IN" w:eastAsia="en-IN"/>
+        </w:rPr>
+        <w:t>com.library.service</w:t>
+      </w:r>
+      <w:proofErr w:type="spellEnd"/>
+      <w:r>
+        <w:rPr>
+          <w:rFonts w:ascii="Courier New" w:eastAsia="Times New Roman" w:hAnsi="Courier New" w:cs="Courier New"/>
+          <w:color w:val="BCBEC4"/>
+          <w:sz w:val="20"/>
+          <w:szCs w:val="20"/>
+          <w:lang w:val="en-IN" w:eastAsia="en-IN"/>
+        </w:rPr>
+        <w:t>;</w:t>
+      </w:r>
+      <w:r>
+        <w:rPr>
+          <w:rFonts w:ascii="Courier New" w:eastAsia="Times New Roman" w:hAnsi="Courier New" w:cs="Courier New"/>
+          <w:color w:val="BCBEC4"/>
+          <w:sz w:val="20"/>
+          <w:szCs w:val="20"/>
+          <w:lang w:val="en-IN" w:eastAsia="en-IN"/>
+        </w:rPr>
+        <w:br/>
+      </w:r>
+      <w:r>
+        <w:rPr>
+          <w:rFonts w:ascii="Courier New" w:eastAsia="Times New Roman" w:hAnsi="Courier New" w:cs="Courier New"/>
+          <w:color w:val="BCBEC4"/>
+          <w:sz w:val="20"/>
+          <w:szCs w:val="20"/>
+          <w:lang w:val="en-IN" w:eastAsia="en-IN"/>
+        </w:rPr>
+        <w:br/>
+      </w:r>
+      <w:r>
+        <w:rPr>
+          <w:rFonts w:ascii="Courier New" w:eastAsia="Times New Roman" w:hAnsi="Courier New" w:cs="Courier New"/>
+          <w:color w:val="CF8E6D"/>
+          <w:sz w:val="20"/>
+          <w:szCs w:val="20"/>
+          <w:lang w:val="en-IN" w:eastAsia="en-IN"/>
+        </w:rPr>
+        <w:t xml:space="preserve">public class </w:t>
+      </w:r>
+      <w:proofErr w:type="spellStart"/>
+      <w:r>
+        <w:rPr>
+          <w:rFonts w:ascii="Courier New" w:eastAsia="Times New Roman" w:hAnsi="Courier New" w:cs="Courier New"/>
+          <w:color w:val="BCBEC4"/>
+          <w:sz w:val="20"/>
+          <w:szCs w:val="20"/>
+          <w:lang w:val="en-IN" w:eastAsia="en-IN"/>
+        </w:rPr>
+        <w:t>BookService</w:t>
+      </w:r>
+      <w:proofErr w:type="spellEnd"/>
+      <w:r>
+        <w:rPr>
+          <w:rFonts w:ascii="Courier New" w:eastAsia="Times New Roman" w:hAnsi="Courier New" w:cs="Courier New"/>
+          <w:color w:val="BCBEC4"/>
+          <w:sz w:val="20"/>
+          <w:szCs w:val="20"/>
+          <w:lang w:val="en-IN" w:eastAsia="en-IN"/>
+        </w:rPr>
+        <w:t xml:space="preserve"> {</w:t>
+      </w:r>
+      <w:r>
+        <w:rPr>
+          <w:rFonts w:ascii="Courier New" w:eastAsia="Times New Roman" w:hAnsi="Courier New" w:cs="Courier New"/>
+          <w:color w:val="BCBEC4"/>
+          <w:sz w:val="20"/>
+          <w:szCs w:val="20"/>
+          <w:lang w:val="en-IN" w:eastAsia="en-IN"/>
+        </w:rPr>
+        <w:br/>
+        <w:t xml:space="preserve">    </w:t>
+      </w:r>
+      <w:r>
+        <w:rPr>
+          <w:rFonts w:ascii="Courier New" w:eastAsia="Times New Roman" w:hAnsi="Courier New" w:cs="Courier New"/>
+          <w:color w:val="CF8E6D"/>
+          <w:sz w:val="20"/>
+          <w:szCs w:val="20"/>
+          <w:lang w:val="en-IN" w:eastAsia="en-IN"/>
+        </w:rPr>
+        <w:t xml:space="preserve">public void </w:t>
+      </w:r>
+      <w:proofErr w:type="spellStart"/>
+      <w:r>
+        <w:rPr>
+          <w:rFonts w:ascii="Courier New" w:eastAsia="Times New Roman" w:hAnsi="Courier New" w:cs="Courier New"/>
+          <w:color w:val="56A8F5"/>
+          <w:sz w:val="20"/>
+          <w:szCs w:val="20"/>
+          <w:lang w:val="en-IN" w:eastAsia="en-IN"/>
+        </w:rPr>
+        <w:t>performOperation</w:t>
+      </w:r>
+      <w:proofErr w:type="spellEnd"/>
+      <w:r>
+        <w:rPr>
+          <w:rFonts w:ascii="Courier New" w:eastAsia="Times New Roman" w:hAnsi="Courier New" w:cs="Courier New"/>
+          <w:color w:val="BCBEC4"/>
+          <w:sz w:val="20"/>
+          <w:szCs w:val="20"/>
+          <w:lang w:val="en-IN" w:eastAsia="en-IN"/>
+        </w:rPr>
+        <w:t>() {</w:t>
+      </w:r>
+      <w:r>
+        <w:rPr>
+          <w:rFonts w:ascii="Courier New" w:eastAsia="Times New Roman" w:hAnsi="Courier New" w:cs="Courier New"/>
+          <w:color w:val="BCBEC4"/>
+          <w:sz w:val="20"/>
+          <w:szCs w:val="20"/>
+          <w:lang w:val="en-IN" w:eastAsia="en-IN"/>
         </w:rPr>
         <w:br/>
         <w:t xml:space="preserve">        </w:t>
@@ -852,81 +944,107 @@
       <w:proofErr w:type="spellStart"/>
       <w:r>
         <w:rPr>
+          <w:rFonts w:ascii="Courier New" w:eastAsia="Times New Roman" w:hAnsi="Courier New" w:cs="Courier New"/>
           <w:color w:val="BCBEC4"/>
+          <w:sz w:val="20"/>
+          <w:szCs w:val="20"/>
+          <w:lang w:val="en-IN" w:eastAsia="en-IN"/>
         </w:rPr>
         <w:t>System.</w:t>
       </w:r>
       <w:r>
         <w:rPr>
+          <w:rFonts w:ascii="Courier New" w:eastAsia="Times New Roman" w:hAnsi="Courier New" w:cs="Courier New"/>
           <w:i/>
           <w:iCs/>
           <w:color w:val="C77DBB"/>
+          <w:sz w:val="20"/>
+          <w:szCs w:val="20"/>
+          <w:lang w:val="en-IN" w:eastAsia="en-IN"/>
         </w:rPr>
         <w:t>out</w:t>
       </w:r>
       <w:r>
         <w:rPr>
+          <w:rFonts w:ascii="Courier New" w:eastAsia="Times New Roman" w:hAnsi="Courier New" w:cs="Courier New"/>
           <w:color w:val="BCBEC4"/>
+          <w:sz w:val="20"/>
+          <w:szCs w:val="20"/>
+          <w:lang w:val="en-IN" w:eastAsia="en-IN"/>
         </w:rPr>
         <w:t>.println</w:t>
       </w:r>
       <w:proofErr w:type="spellEnd"/>
       <w:r>
         <w:rPr>
+          <w:rFonts w:ascii="Courier New" w:eastAsia="Times New Roman" w:hAnsi="Courier New" w:cs="Courier New"/>
           <w:color w:val="BCBEC4"/>
+          <w:sz w:val="20"/>
+          <w:szCs w:val="20"/>
+          <w:lang w:val="en-IN" w:eastAsia="en-IN"/>
         </w:rPr>
         <w:t>(</w:t>
       </w:r>
       <w:r>
         <w:rPr>
+          <w:rFonts w:ascii="Courier New" w:eastAsia="Times New Roman" w:hAnsi="Courier New" w:cs="Courier New"/>
           <w:color w:val="6AAB73"/>
+          <w:sz w:val="20"/>
+          <w:szCs w:val="20"/>
+          <w:lang w:val="en-IN" w:eastAsia="en-IN"/>
         </w:rPr>
         <w:t>"</w:t>
       </w:r>
       <w:proofErr w:type="spellStart"/>
       <w:r>
         <w:rPr>
+          <w:rFonts w:ascii="Courier New" w:eastAsia="Times New Roman" w:hAnsi="Courier New" w:cs="Courier New"/>
           <w:color w:val="6AAB73"/>
+          <w:sz w:val="20"/>
+          <w:szCs w:val="20"/>
+          <w:lang w:val="en-IN" w:eastAsia="en-IN"/>
         </w:rPr>
         <w:t>BookService</w:t>
       </w:r>
       <w:proofErr w:type="spellEnd"/>
       <w:r>
         <w:rPr>
+          <w:rFonts w:ascii="Courier New" w:eastAsia="Times New Roman" w:hAnsi="Courier New" w:cs="Courier New"/>
           <w:color w:val="6AAB73"/>
-        </w:rPr>
-        <w:t xml:space="preserve"> instance: " </w:t>
-      </w:r>
-      <w:r>
-        <w:rPr>
+          <w:sz w:val="20"/>
+          <w:szCs w:val="20"/>
+          <w:lang w:val="en-IN" w:eastAsia="en-IN"/>
+        </w:rPr>
+        <w:t>: Performing book operation..."</w:t>
+      </w:r>
+      <w:r>
+        <w:rPr>
+          <w:rFonts w:ascii="Courier New" w:eastAsia="Times New Roman" w:hAnsi="Courier New" w:cs="Courier New"/>
           <w:color w:val="BCBEC4"/>
-        </w:rPr>
-        <w:t xml:space="preserve">+ </w:t>
-      </w:r>
-      <w:proofErr w:type="spellStart"/>
-      <w:r>
-        <w:rPr>
+          <w:sz w:val="20"/>
+          <w:szCs w:val="20"/>
+          <w:lang w:val="en-IN" w:eastAsia="en-IN"/>
+        </w:rPr>
+        <w:t>);</w:t>
+      </w:r>
+      <w:r>
+        <w:rPr>
+          <w:rFonts w:ascii="Courier New" w:eastAsia="Times New Roman" w:hAnsi="Courier New" w:cs="Courier New"/>
           <w:color w:val="BCBEC4"/>
-        </w:rPr>
-        <w:t>bookService</w:t>
-      </w:r>
-      <w:proofErr w:type="spellEnd"/>
-      <w:r>
-        <w:rPr>
-          <w:color w:val="BCBEC4"/>
-        </w:rPr>
-        <w:t>);</w:t>
-      </w:r>
-      <w:r>
-        <w:rPr>
-          <w:color w:val="BCBEC4"/>
+          <w:sz w:val="20"/>
+          <w:szCs w:val="20"/>
+          <w:lang w:val="en-IN" w:eastAsia="en-IN"/>
         </w:rPr>
         <w:br/>
         <w:t xml:space="preserve">    }</w:t>
       </w:r>
       <w:r>
         <w:rPr>
+          <w:rFonts w:ascii="Courier New" w:eastAsia="Times New Roman" w:hAnsi="Courier New" w:cs="Courier New"/>
           <w:color w:val="BCBEC4"/>
+          <w:sz w:val="20"/>
+          <w:szCs w:val="20"/>
+          <w:lang w:val="en-IN" w:eastAsia="en-IN"/>
         </w:rPr>
         <w:br/>
         <w:t>}</w:t>
@@ -936,33 +1054,657 @@
       <w:pPr>
         <w:pStyle w:val="IntenseQuote"/>
       </w:pPr>
-      <w:r>
-        <w:br/>
-      </w:r>
     </w:p>
     <w:p>
       <w:pPr>
         <w:pStyle w:val="Heading1"/>
       </w:pPr>
       <w:r>
+        <w:t>Step 4: Running the Application</w:t>
+      </w:r>
+    </w:p>
+    <w:p>
+      <w:pPr>
+        <w:pStyle w:val="Heading1"/>
+      </w:pPr>
+      <w:r>
+        <w:t>LibraryManagementApplication</w:t>
+      </w:r>
+      <w:r>
+        <w:t>.java</w:t>
+      </w:r>
+    </w:p>
+    <w:p>
+      <w:pPr>
+        <w:shd w:val="clear" w:color="auto" w:fill="1E1F22"/>
+        <w:tabs>
+          <w:tab w:val="left" w:pos="916"/>
+          <w:tab w:val="left" w:pos="1832"/>
+          <w:tab w:val="left" w:pos="2748"/>
+          <w:tab w:val="left" w:pos="3664"/>
+          <w:tab w:val="left" w:pos="4580"/>
+          <w:tab w:val="left" w:pos="5496"/>
+          <w:tab w:val="left" w:pos="6412"/>
+          <w:tab w:val="left" w:pos="7328"/>
+          <w:tab w:val="left" w:pos="8244"/>
+          <w:tab w:val="left" w:pos="9160"/>
+          <w:tab w:val="left" w:pos="10076"/>
+          <w:tab w:val="left" w:pos="10992"/>
+          <w:tab w:val="left" w:pos="11908"/>
+          <w:tab w:val="left" w:pos="12824"/>
+          <w:tab w:val="left" w:pos="13740"/>
+          <w:tab w:val="left" w:pos="14656"/>
+        </w:tabs>
+        <w:spacing w:after="0" w:line="240" w:lineRule="auto"/>
+        <w:rPr>
+          <w:rFonts w:ascii="Courier New" w:eastAsia="Times New Roman" w:hAnsi="Courier New" w:cs="Courier New"/>
+          <w:color w:val="BCBEC4"/>
+          <w:sz w:val="20"/>
+          <w:szCs w:val="20"/>
+          <w:lang w:val="en-IN" w:eastAsia="en-IN"/>
+        </w:rPr>
+      </w:pPr>
+      <w:r>
+        <w:rPr>
+          <w:rFonts w:ascii="Courier New" w:eastAsia="Times New Roman" w:hAnsi="Courier New" w:cs="Courier New"/>
+          <w:color w:val="CF8E6D"/>
+          <w:sz w:val="20"/>
+          <w:szCs w:val="20"/>
+          <w:lang w:val="en-IN" w:eastAsia="en-IN"/>
+        </w:rPr>
+        <w:t xml:space="preserve">package </w:t>
+      </w:r>
+      <w:r>
+        <w:rPr>
+          <w:rFonts w:ascii="Courier New" w:eastAsia="Times New Roman" w:hAnsi="Courier New" w:cs="Courier New"/>
+          <w:color w:val="BCBEC4"/>
+          <w:sz w:val="20"/>
+          <w:szCs w:val="20"/>
+          <w:lang w:val="en-IN" w:eastAsia="en-IN"/>
+        </w:rPr>
+        <w:t>com.exercise1.LibraryManagement;</w:t>
+      </w:r>
+      <w:r>
+        <w:rPr>
+          <w:rFonts w:ascii="Courier New" w:eastAsia="Times New Roman" w:hAnsi="Courier New" w:cs="Courier New"/>
+          <w:color w:val="BCBEC4"/>
+          <w:sz w:val="20"/>
+          <w:szCs w:val="20"/>
+          <w:lang w:val="en-IN" w:eastAsia="en-IN"/>
+        </w:rPr>
+        <w:br/>
+      </w:r>
+      <w:r>
+        <w:rPr>
+          <w:rFonts w:ascii="Courier New" w:eastAsia="Times New Roman" w:hAnsi="Courier New" w:cs="Courier New"/>
+          <w:color w:val="BCBEC4"/>
+          <w:sz w:val="20"/>
+          <w:szCs w:val="20"/>
+          <w:lang w:val="en-IN" w:eastAsia="en-IN"/>
+        </w:rPr>
+        <w:br/>
+      </w:r>
+      <w:r>
+        <w:rPr>
+          <w:rFonts w:ascii="Courier New" w:eastAsia="Times New Roman" w:hAnsi="Courier New" w:cs="Courier New"/>
+          <w:color w:val="CF8E6D"/>
+          <w:sz w:val="20"/>
+          <w:szCs w:val="20"/>
+          <w:lang w:val="en-IN" w:eastAsia="en-IN"/>
+        </w:rPr>
+        <w:t xml:space="preserve">import </w:t>
+      </w:r>
+      <w:proofErr w:type="spellStart"/>
+      <w:r>
+        <w:rPr>
+          <w:rFonts w:ascii="Courier New" w:eastAsia="Times New Roman" w:hAnsi="Courier New" w:cs="Courier New"/>
+          <w:color w:val="BCBEC4"/>
+          <w:sz w:val="20"/>
+          <w:szCs w:val="20"/>
+          <w:lang w:val="en-IN" w:eastAsia="en-IN"/>
+        </w:rPr>
+        <w:t>com.library.service.BookService</w:t>
+      </w:r>
+      <w:proofErr w:type="spellEnd"/>
+      <w:r>
+        <w:rPr>
+          <w:rFonts w:ascii="Courier New" w:eastAsia="Times New Roman" w:hAnsi="Courier New" w:cs="Courier New"/>
+          <w:color w:val="BCBEC4"/>
+          <w:sz w:val="20"/>
+          <w:szCs w:val="20"/>
+          <w:lang w:val="en-IN" w:eastAsia="en-IN"/>
+        </w:rPr>
+        <w:t>;</w:t>
+      </w:r>
+      <w:r>
+        <w:rPr>
+          <w:rFonts w:ascii="Courier New" w:eastAsia="Times New Roman" w:hAnsi="Courier New" w:cs="Courier New"/>
+          <w:color w:val="BCBEC4"/>
+          <w:sz w:val="20"/>
+          <w:szCs w:val="20"/>
+          <w:lang w:val="en-IN" w:eastAsia="en-IN"/>
+        </w:rPr>
+        <w:br/>
+      </w:r>
+      <w:r>
+        <w:rPr>
+          <w:rFonts w:ascii="Courier New" w:eastAsia="Times New Roman" w:hAnsi="Courier New" w:cs="Courier New"/>
+          <w:color w:val="CF8E6D"/>
+          <w:sz w:val="20"/>
+          <w:szCs w:val="20"/>
+          <w:lang w:val="en-IN" w:eastAsia="en-IN"/>
+        </w:rPr>
+        <w:t xml:space="preserve">import </w:t>
+      </w:r>
+      <w:proofErr w:type="spellStart"/>
+      <w:r>
+        <w:rPr>
+          <w:rFonts w:ascii="Courier New" w:eastAsia="Times New Roman" w:hAnsi="Courier New" w:cs="Courier New"/>
+          <w:color w:val="BCBEC4"/>
+          <w:sz w:val="20"/>
+          <w:szCs w:val="20"/>
+          <w:lang w:val="en-IN" w:eastAsia="en-IN"/>
+        </w:rPr>
+        <w:t>org.springframework.context.ApplicationContext</w:t>
+      </w:r>
+      <w:proofErr w:type="spellEnd"/>
+      <w:r>
+        <w:rPr>
+          <w:rFonts w:ascii="Courier New" w:eastAsia="Times New Roman" w:hAnsi="Courier New" w:cs="Courier New"/>
+          <w:color w:val="BCBEC4"/>
+          <w:sz w:val="20"/>
+          <w:szCs w:val="20"/>
+          <w:lang w:val="en-IN" w:eastAsia="en-IN"/>
+        </w:rPr>
+        <w:t>;</w:t>
+      </w:r>
+      <w:r>
+        <w:rPr>
+          <w:rFonts w:ascii="Courier New" w:eastAsia="Times New Roman" w:hAnsi="Courier New" w:cs="Courier New"/>
+          <w:color w:val="BCBEC4"/>
+          <w:sz w:val="20"/>
+          <w:szCs w:val="20"/>
+          <w:lang w:val="en-IN" w:eastAsia="en-IN"/>
+        </w:rPr>
+        <w:br/>
+      </w:r>
+      <w:r>
+        <w:rPr>
+          <w:rFonts w:ascii="Courier New" w:eastAsia="Times New Roman" w:hAnsi="Courier New" w:cs="Courier New"/>
+          <w:color w:val="CF8E6D"/>
+          <w:sz w:val="20"/>
+          <w:szCs w:val="20"/>
+          <w:lang w:val="en-IN" w:eastAsia="en-IN"/>
+        </w:rPr>
+        <w:t xml:space="preserve">import </w:t>
+      </w:r>
+      <w:r>
+        <w:rPr>
+          <w:rFonts w:ascii="Courier New" w:eastAsia="Times New Roman" w:hAnsi="Courier New" w:cs="Courier New"/>
+          <w:color w:val="BCBEC4"/>
+          <w:sz w:val="20"/>
+          <w:szCs w:val="20"/>
+          <w:lang w:val="en-IN" w:eastAsia="en-IN"/>
+        </w:rPr>
+        <w:t>org.springframework.context.support.ClassPathXmlApplicationContext;</w:t>
+      </w:r>
+      <w:r>
+        <w:rPr>
+          <w:rFonts w:ascii="Courier New" w:eastAsia="Times New Roman" w:hAnsi="Courier New" w:cs="Courier New"/>
+          <w:color w:val="BCBEC4"/>
+          <w:sz w:val="20"/>
+          <w:szCs w:val="20"/>
+          <w:lang w:val="en-IN" w:eastAsia="en-IN"/>
+        </w:rPr>
+        <w:br/>
+      </w:r>
+      <w:r>
+        <w:rPr>
+          <w:rFonts w:ascii="Courier New" w:eastAsia="Times New Roman" w:hAnsi="Courier New" w:cs="Courier New"/>
+          <w:color w:val="BCBEC4"/>
+          <w:sz w:val="20"/>
+          <w:szCs w:val="20"/>
+          <w:lang w:val="en-IN" w:eastAsia="en-IN"/>
+        </w:rPr>
+        <w:br/>
+      </w:r>
+      <w:r>
+        <w:rPr>
+          <w:rFonts w:ascii="Courier New" w:eastAsia="Times New Roman" w:hAnsi="Courier New" w:cs="Courier New"/>
+          <w:color w:val="CF8E6D"/>
+          <w:sz w:val="20"/>
+          <w:szCs w:val="20"/>
+          <w:lang w:val="en-IN" w:eastAsia="en-IN"/>
+        </w:rPr>
+        <w:t xml:space="preserve">public class </w:t>
+      </w:r>
+      <w:proofErr w:type="spellStart"/>
+      <w:r>
+        <w:rPr>
+          <w:rFonts w:ascii="Courier New" w:eastAsia="Times New Roman" w:hAnsi="Courier New" w:cs="Courier New"/>
+          <w:color w:val="BCBEC4"/>
+          <w:sz w:val="20"/>
+          <w:szCs w:val="20"/>
+          <w:lang w:val="en-IN" w:eastAsia="en-IN"/>
+        </w:rPr>
+        <w:t>LibraryManagementApplication</w:t>
+      </w:r>
+      <w:proofErr w:type="spellEnd"/>
+      <w:r>
+        <w:rPr>
+          <w:rFonts w:ascii="Courier New" w:eastAsia="Times New Roman" w:hAnsi="Courier New" w:cs="Courier New"/>
+          <w:color w:val="BCBEC4"/>
+          <w:sz w:val="20"/>
+          <w:szCs w:val="20"/>
+          <w:lang w:val="en-IN" w:eastAsia="en-IN"/>
+        </w:rPr>
+        <w:t xml:space="preserve"> {</w:t>
+      </w:r>
+      <w:r>
+        <w:rPr>
+          <w:rFonts w:ascii="Courier New" w:eastAsia="Times New Roman" w:hAnsi="Courier New" w:cs="Courier New"/>
+          <w:color w:val="BCBEC4"/>
+          <w:sz w:val="20"/>
+          <w:szCs w:val="20"/>
+          <w:lang w:val="en-IN" w:eastAsia="en-IN"/>
+        </w:rPr>
+        <w:br/>
+        <w:t xml:space="preserve">    </w:t>
+      </w:r>
+      <w:r>
+        <w:rPr>
+          <w:rFonts w:ascii="Courier New" w:eastAsia="Times New Roman" w:hAnsi="Courier New" w:cs="Courier New"/>
+          <w:color w:val="CF8E6D"/>
+          <w:sz w:val="20"/>
+          <w:szCs w:val="20"/>
+          <w:lang w:val="en-IN" w:eastAsia="en-IN"/>
+        </w:rPr>
+        <w:t xml:space="preserve">public static void </w:t>
+      </w:r>
+      <w:r>
+        <w:rPr>
+          <w:rFonts w:ascii="Courier New" w:eastAsia="Times New Roman" w:hAnsi="Courier New" w:cs="Courier New"/>
+          <w:color w:val="56A8F5"/>
+          <w:sz w:val="20"/>
+          <w:szCs w:val="20"/>
+          <w:lang w:val="en-IN" w:eastAsia="en-IN"/>
+        </w:rPr>
+        <w:t>main</w:t>
+      </w:r>
+      <w:r>
+        <w:rPr>
+          <w:rFonts w:ascii="Courier New" w:eastAsia="Times New Roman" w:hAnsi="Courier New" w:cs="Courier New"/>
+          <w:color w:val="BCBEC4"/>
+          <w:sz w:val="20"/>
+          <w:szCs w:val="20"/>
+          <w:lang w:val="en-IN" w:eastAsia="en-IN"/>
+        </w:rPr>
+        <w:t xml:space="preserve">(String[] </w:t>
+      </w:r>
+      <w:proofErr w:type="spellStart"/>
+      <w:r>
+        <w:rPr>
+          <w:rFonts w:ascii="Courier New" w:eastAsia="Times New Roman" w:hAnsi="Courier New" w:cs="Courier New"/>
+          <w:color w:val="BCBEC4"/>
+          <w:sz w:val="20"/>
+          <w:szCs w:val="20"/>
+          <w:lang w:val="en-IN" w:eastAsia="en-IN"/>
+        </w:rPr>
+        <w:t>args</w:t>
+      </w:r>
+      <w:proofErr w:type="spellEnd"/>
+      <w:r>
+        <w:rPr>
+          <w:rFonts w:ascii="Courier New" w:eastAsia="Times New Roman" w:hAnsi="Courier New" w:cs="Courier New"/>
+          <w:color w:val="BCBEC4"/>
+          <w:sz w:val="20"/>
+          <w:szCs w:val="20"/>
+          <w:lang w:val="en-IN" w:eastAsia="en-IN"/>
+        </w:rPr>
+        <w:t>) {</w:t>
+      </w:r>
+      <w:r>
+        <w:rPr>
+          <w:rFonts w:ascii="Courier New" w:eastAsia="Times New Roman" w:hAnsi="Courier New" w:cs="Courier New"/>
+          <w:color w:val="BCBEC4"/>
+          <w:sz w:val="20"/>
+          <w:szCs w:val="20"/>
+          <w:lang w:val="en-IN" w:eastAsia="en-IN"/>
+        </w:rPr>
+        <w:br/>
+        <w:t xml:space="preserve">       </w:t>
+      </w:r>
+      <w:proofErr w:type="spellStart"/>
+      <w:r>
+        <w:rPr>
+          <w:rFonts w:ascii="Courier New" w:eastAsia="Times New Roman" w:hAnsi="Courier New" w:cs="Courier New"/>
+          <w:color w:val="BCBEC4"/>
+          <w:sz w:val="20"/>
+          <w:szCs w:val="20"/>
+          <w:lang w:val="en-IN" w:eastAsia="en-IN"/>
+        </w:rPr>
+        <w:t>ApplicationContext</w:t>
+      </w:r>
+      <w:proofErr w:type="spellEnd"/>
+      <w:r>
+        <w:rPr>
+          <w:rFonts w:ascii="Courier New" w:eastAsia="Times New Roman" w:hAnsi="Courier New" w:cs="Courier New"/>
+          <w:color w:val="BCBEC4"/>
+          <w:sz w:val="20"/>
+          <w:szCs w:val="20"/>
+          <w:lang w:val="en-IN" w:eastAsia="en-IN"/>
+        </w:rPr>
+        <w:t xml:space="preserve"> context = </w:t>
+      </w:r>
+      <w:r>
+        <w:rPr>
+          <w:rFonts w:ascii="Courier New" w:eastAsia="Times New Roman" w:hAnsi="Courier New" w:cs="Courier New"/>
+          <w:color w:val="CF8E6D"/>
+          <w:sz w:val="20"/>
+          <w:szCs w:val="20"/>
+          <w:lang w:val="en-IN" w:eastAsia="en-IN"/>
+        </w:rPr>
+        <w:t xml:space="preserve">new </w:t>
+      </w:r>
+      <w:proofErr w:type="spellStart"/>
+      <w:r>
+        <w:rPr>
+          <w:rFonts w:ascii="Courier New" w:eastAsia="Times New Roman" w:hAnsi="Courier New" w:cs="Courier New"/>
+          <w:color w:val="BCBEC4"/>
+          <w:sz w:val="20"/>
+          <w:szCs w:val="20"/>
+          <w:lang w:val="en-IN" w:eastAsia="en-IN"/>
+        </w:rPr>
+        <w:t>ClassPathXmlApplicationContext</w:t>
+      </w:r>
+      <w:proofErr w:type="spellEnd"/>
+      <w:r>
+        <w:rPr>
+          <w:rFonts w:ascii="Courier New" w:eastAsia="Times New Roman" w:hAnsi="Courier New" w:cs="Courier New"/>
+          <w:color w:val="BCBEC4"/>
+          <w:sz w:val="20"/>
+          <w:szCs w:val="20"/>
+          <w:lang w:val="en-IN" w:eastAsia="en-IN"/>
+        </w:rPr>
+        <w:t>(</w:t>
+      </w:r>
+      <w:r>
+        <w:rPr>
+          <w:rFonts w:ascii="Courier New" w:eastAsia="Times New Roman" w:hAnsi="Courier New" w:cs="Courier New"/>
+          <w:color w:val="6AAB73"/>
+          <w:sz w:val="20"/>
+          <w:szCs w:val="20"/>
+          <w:lang w:val="en-IN" w:eastAsia="en-IN"/>
+        </w:rPr>
+        <w:t>"applicationContext.xml"</w:t>
+      </w:r>
+      <w:r>
+        <w:rPr>
+          <w:rFonts w:ascii="Courier New" w:eastAsia="Times New Roman" w:hAnsi="Courier New" w:cs="Courier New"/>
+          <w:color w:val="BCBEC4"/>
+          <w:sz w:val="20"/>
+          <w:szCs w:val="20"/>
+          <w:lang w:val="en-IN" w:eastAsia="en-IN"/>
+        </w:rPr>
+        <w:t>);</w:t>
+      </w:r>
+      <w:r>
+        <w:rPr>
+          <w:rFonts w:ascii="Courier New" w:eastAsia="Times New Roman" w:hAnsi="Courier New" w:cs="Courier New"/>
+          <w:color w:val="BCBEC4"/>
+          <w:sz w:val="20"/>
+          <w:szCs w:val="20"/>
+          <w:lang w:val="en-IN" w:eastAsia="en-IN"/>
+        </w:rPr>
+        <w:br/>
+      </w:r>
+      <w:r>
+        <w:rPr>
+          <w:rFonts w:ascii="Courier New" w:eastAsia="Times New Roman" w:hAnsi="Courier New" w:cs="Courier New"/>
+          <w:color w:val="BCBEC4"/>
+          <w:sz w:val="20"/>
+          <w:szCs w:val="20"/>
+          <w:lang w:val="en-IN" w:eastAsia="en-IN"/>
+        </w:rPr>
+        <w:br/>
+        <w:t xml:space="preserve">       </w:t>
+      </w:r>
+      <w:proofErr w:type="spellStart"/>
+      <w:r>
+        <w:rPr>
+          <w:rFonts w:ascii="Courier New" w:eastAsia="Times New Roman" w:hAnsi="Courier New" w:cs="Courier New"/>
+          <w:color w:val="BCBEC4"/>
+          <w:sz w:val="20"/>
+          <w:szCs w:val="20"/>
+          <w:lang w:val="en-IN" w:eastAsia="en-IN"/>
+        </w:rPr>
+        <w:t>BookService</w:t>
+      </w:r>
+      <w:proofErr w:type="spellEnd"/>
+      <w:r>
+        <w:rPr>
+          <w:rFonts w:ascii="Courier New" w:eastAsia="Times New Roman" w:hAnsi="Courier New" w:cs="Courier New"/>
+          <w:color w:val="BCBEC4"/>
+          <w:sz w:val="20"/>
+          <w:szCs w:val="20"/>
+          <w:lang w:val="en-IN" w:eastAsia="en-IN"/>
+        </w:rPr>
+        <w:t xml:space="preserve"> </w:t>
+      </w:r>
+      <w:proofErr w:type="spellStart"/>
+      <w:r>
+        <w:rPr>
+          <w:rFonts w:ascii="Courier New" w:eastAsia="Times New Roman" w:hAnsi="Courier New" w:cs="Courier New"/>
+          <w:color w:val="BCBEC4"/>
+          <w:sz w:val="20"/>
+          <w:szCs w:val="20"/>
+          <w:lang w:val="en-IN" w:eastAsia="en-IN"/>
+        </w:rPr>
+        <w:t>bookService</w:t>
+      </w:r>
+      <w:proofErr w:type="spellEnd"/>
+      <w:r>
+        <w:rPr>
+          <w:rFonts w:ascii="Courier New" w:eastAsia="Times New Roman" w:hAnsi="Courier New" w:cs="Courier New"/>
+          <w:color w:val="BCBEC4"/>
+          <w:sz w:val="20"/>
+          <w:szCs w:val="20"/>
+          <w:lang w:val="en-IN" w:eastAsia="en-IN"/>
+        </w:rPr>
+        <w:t xml:space="preserve"> = </w:t>
+      </w:r>
+      <w:proofErr w:type="spellStart"/>
+      <w:r>
+        <w:rPr>
+          <w:rFonts w:ascii="Courier New" w:eastAsia="Times New Roman" w:hAnsi="Courier New" w:cs="Courier New"/>
+          <w:color w:val="BCBEC4"/>
+          <w:sz w:val="20"/>
+          <w:szCs w:val="20"/>
+          <w:lang w:val="en-IN" w:eastAsia="en-IN"/>
+        </w:rPr>
+        <w:t>context.getBean</w:t>
+      </w:r>
+      <w:proofErr w:type="spellEnd"/>
+      <w:r>
+        <w:rPr>
+          <w:rFonts w:ascii="Courier New" w:eastAsia="Times New Roman" w:hAnsi="Courier New" w:cs="Courier New"/>
+          <w:color w:val="BCBEC4"/>
+          <w:sz w:val="20"/>
+          <w:szCs w:val="20"/>
+          <w:lang w:val="en-IN" w:eastAsia="en-IN"/>
+        </w:rPr>
+        <w:t>(</w:t>
+      </w:r>
+      <w:r>
+        <w:rPr>
+          <w:rFonts w:ascii="Courier New" w:eastAsia="Times New Roman" w:hAnsi="Courier New" w:cs="Courier New"/>
+          <w:color w:val="6AAB73"/>
+          <w:sz w:val="20"/>
+          <w:szCs w:val="20"/>
+          <w:lang w:val="en-IN" w:eastAsia="en-IN"/>
+        </w:rPr>
+        <w:t>"</w:t>
+      </w:r>
+      <w:proofErr w:type="spellStart"/>
+      <w:r>
+        <w:rPr>
+          <w:rFonts w:ascii="Courier New" w:eastAsia="Times New Roman" w:hAnsi="Courier New" w:cs="Courier New"/>
+          <w:color w:val="6AAB73"/>
+          <w:sz w:val="20"/>
+          <w:szCs w:val="20"/>
+          <w:lang w:val="en-IN" w:eastAsia="en-IN"/>
+        </w:rPr>
+        <w:t>bookService</w:t>
+      </w:r>
+      <w:proofErr w:type="spellEnd"/>
+      <w:r>
+        <w:rPr>
+          <w:rFonts w:ascii="Courier New" w:eastAsia="Times New Roman" w:hAnsi="Courier New" w:cs="Courier New"/>
+          <w:color w:val="6AAB73"/>
+          <w:sz w:val="20"/>
+          <w:szCs w:val="20"/>
+          <w:lang w:val="en-IN" w:eastAsia="en-IN"/>
+        </w:rPr>
+        <w:t>"</w:t>
+      </w:r>
+      <w:r>
+        <w:rPr>
+          <w:rFonts w:ascii="Courier New" w:eastAsia="Times New Roman" w:hAnsi="Courier New" w:cs="Courier New"/>
+          <w:color w:val="BCBEC4"/>
+          <w:sz w:val="20"/>
+          <w:szCs w:val="20"/>
+          <w:lang w:val="en-IN" w:eastAsia="en-IN"/>
+        </w:rPr>
+        <w:t xml:space="preserve">, </w:t>
+      </w:r>
+      <w:proofErr w:type="spellStart"/>
+      <w:r>
+        <w:rPr>
+          <w:rFonts w:ascii="Courier New" w:eastAsia="Times New Roman" w:hAnsi="Courier New" w:cs="Courier New"/>
+          <w:color w:val="BCBEC4"/>
+          <w:sz w:val="20"/>
+          <w:szCs w:val="20"/>
+          <w:lang w:val="en-IN" w:eastAsia="en-IN"/>
+        </w:rPr>
+        <w:t>BookService.</w:t>
+      </w:r>
+      <w:r>
+        <w:rPr>
+          <w:rFonts w:ascii="Courier New" w:eastAsia="Times New Roman" w:hAnsi="Courier New" w:cs="Courier New"/>
+          <w:color w:val="CF8E6D"/>
+          <w:sz w:val="20"/>
+          <w:szCs w:val="20"/>
+          <w:lang w:val="en-IN" w:eastAsia="en-IN"/>
+        </w:rPr>
+        <w:t>class</w:t>
+      </w:r>
+      <w:proofErr w:type="spellEnd"/>
+      <w:r>
+        <w:rPr>
+          <w:rFonts w:ascii="Courier New" w:eastAsia="Times New Roman" w:hAnsi="Courier New" w:cs="Courier New"/>
+          <w:color w:val="BCBEC4"/>
+          <w:sz w:val="20"/>
+          <w:szCs w:val="20"/>
+          <w:lang w:val="en-IN" w:eastAsia="en-IN"/>
+        </w:rPr>
+        <w:t>);</w:t>
+      </w:r>
+      <w:r>
+        <w:rPr>
+          <w:rFonts w:ascii="Courier New" w:eastAsia="Times New Roman" w:hAnsi="Courier New" w:cs="Courier New"/>
+          <w:color w:val="BCBEC4"/>
+          <w:sz w:val="20"/>
+          <w:szCs w:val="20"/>
+          <w:lang w:val="en-IN" w:eastAsia="en-IN"/>
+        </w:rPr>
+        <w:br/>
+        <w:t xml:space="preserve">       </w:t>
+      </w:r>
+      <w:proofErr w:type="spellStart"/>
+      <w:r>
+        <w:rPr>
+          <w:rFonts w:ascii="Courier New" w:eastAsia="Times New Roman" w:hAnsi="Courier New" w:cs="Courier New"/>
+          <w:color w:val="BCBEC4"/>
+          <w:sz w:val="20"/>
+          <w:szCs w:val="20"/>
+          <w:lang w:val="en-IN" w:eastAsia="en-IN"/>
+        </w:rPr>
+        <w:t>bookService.performOperation</w:t>
+      </w:r>
+      <w:proofErr w:type="spellEnd"/>
+      <w:r>
+        <w:rPr>
+          <w:rFonts w:ascii="Courier New" w:eastAsia="Times New Roman" w:hAnsi="Courier New" w:cs="Courier New"/>
+          <w:color w:val="BCBEC4"/>
+          <w:sz w:val="20"/>
+          <w:szCs w:val="20"/>
+          <w:lang w:val="en-IN" w:eastAsia="en-IN"/>
+        </w:rPr>
+        <w:t>();</w:t>
+      </w:r>
+      <w:r>
+        <w:rPr>
+          <w:rFonts w:ascii="Courier New" w:eastAsia="Times New Roman" w:hAnsi="Courier New" w:cs="Courier New"/>
+          <w:color w:val="BCBEC4"/>
+          <w:sz w:val="20"/>
+          <w:szCs w:val="20"/>
+          <w:lang w:val="en-IN" w:eastAsia="en-IN"/>
+        </w:rPr>
+        <w:br/>
+      </w:r>
+      <w:r>
+        <w:rPr>
+          <w:rFonts w:ascii="Courier New" w:eastAsia="Times New Roman" w:hAnsi="Courier New" w:cs="Courier New"/>
+          <w:color w:val="BCBEC4"/>
+          <w:sz w:val="20"/>
+          <w:szCs w:val="20"/>
+          <w:lang w:val="en-IN" w:eastAsia="en-IN"/>
+        </w:rPr>
+        <w:lastRenderedPageBreak/>
+        <w:t xml:space="preserve">    }</w:t>
+      </w:r>
+      <w:r>
+        <w:rPr>
+          <w:rFonts w:ascii="Courier New" w:eastAsia="Times New Roman" w:hAnsi="Courier New" w:cs="Courier New"/>
+          <w:color w:val="BCBEC4"/>
+          <w:sz w:val="20"/>
+          <w:szCs w:val="20"/>
+          <w:lang w:val="en-IN" w:eastAsia="en-IN"/>
+        </w:rPr>
+        <w:br/>
+        <w:t>}</w:t>
+      </w:r>
+    </w:p>
+    <w:p>
+      <w:pPr>
+        <w:pStyle w:val="IntenseQuote"/>
+      </w:pPr>
+      <w:r>
+        <w:br/>
+      </w:r>
+    </w:p>
+    <w:p>
+      <w:pPr>
+        <w:pStyle w:val="Heading1"/>
+      </w:pPr>
+      <w:r>
         <w:rPr>
           <w:noProof/>
           <w:lang w:val="en-IN" w:eastAsia="en-IN"/>
         </w:rPr>
-        <w:lastRenderedPageBreak/>
         <w:drawing>
-          <wp:anchor distT="0" distB="0" distL="114300" distR="114300" simplePos="0" relativeHeight="251658240" behindDoc="0" locked="0" layoutInCell="1" allowOverlap="1">
+          <wp:anchor distT="0" distB="0" distL="114300" distR="114300" simplePos="0" relativeHeight="251658752" behindDoc="0" locked="0" layoutInCell="1" allowOverlap="1">
             <wp:simplePos x="0" y="0"/>
             <wp:positionH relativeFrom="column">
-              <wp:posOffset>-434340</wp:posOffset>
+              <wp:posOffset>-403860</wp:posOffset>
             </wp:positionH>
             <wp:positionV relativeFrom="paragraph">
-              <wp:posOffset>388620</wp:posOffset>
+              <wp:posOffset>642620</wp:posOffset>
             </wp:positionV>
-            <wp:extent cx="6347460" cy="3390455"/>
+            <wp:extent cx="6286500" cy="3295015"/>
             <wp:effectExtent l="0" t="0" r="0" b="635"/>
             <wp:wrapTopAndBottom/>
-            <wp:docPr id="1" name="Picture 1"/>
+            <wp:docPr id="2" name="Picture 2"/>
             <wp:cNvGraphicFramePr>
               <a:graphicFrameLocks xmlns:a="http://schemas.openxmlformats.org/drawingml/2006/main" noChangeAspect="1"/>
             </wp:cNvGraphicFramePr>
@@ -970,7 +1712,7 @@
               <a:graphicData uri="http://schemas.openxmlformats.org/drawingml/2006/picture">
                 <pic:pic xmlns:pic="http://schemas.openxmlformats.org/drawingml/2006/picture">
                   <pic:nvPicPr>
-                    <pic:cNvPr id="1" name="Screenshot 2025-07-03 011702.png"/>
+                    <pic:cNvPr id="2" name="Screenshot 2025-07-03 023912.png"/>
                     <pic:cNvPicPr/>
                   </pic:nvPicPr>
                   <pic:blipFill>
@@ -988,7 +1730,7 @@
                   <pic:spPr>
                     <a:xfrm>
                       <a:off x="0" y="0"/>
-                      <a:ext cx="6347460" cy="3390455"/>
+                      <a:ext cx="6286500" cy="3295015"/>
                     </a:xfrm>
                     <a:prstGeom prst="rect">
                       <a:avLst/>
@@ -997,6 +1739,12 @@
                 </pic:pic>
               </a:graphicData>
             </a:graphic>
+            <wp14:sizeRelH relativeFrom="margin">
+              <wp14:pctWidth>0</wp14:pctWidth>
+            </wp14:sizeRelH>
+            <wp14:sizeRelV relativeFrom="margin">
+              <wp14:pctHeight>0</wp14:pctHeight>
+            </wp14:sizeRelV>
           </wp:anchor>
         </w:drawing>
       </w:r>
@@ -1004,7 +1752,13 @@
         <w:t>Execution Result</w:t>
       </w:r>
     </w:p>
-    <w:p/>
+    <w:p>
+      <w:r>
+        <w:t xml:space="preserve">The Application is running </w:t>
+      </w:r>
+      <w:bookmarkStart w:id="0" w:name="_GoBack"/>
+      <w:bookmarkEnd w:id="0"/>
+    </w:p>
     <w:sectPr>
       <w:pgSz w:w="12240" w:h="15840"/>
       <w:pgMar w:top="1440" w:right="1800" w:bottom="1440" w:left="1800" w:header="720" w:footer="720" w:gutter="0"/>
@@ -12971,7 +13725,7 @@
 </file>
 
 <file path=customXml/itemProps1.xml><?xml version="1.0" encoding="utf-8"?>
-<ds:datastoreItem xmlns:ds="http://schemas.openxmlformats.org/officeDocument/2006/customXml" ds:itemID="{F8059AD9-8334-40DD-8B74-D5FF698BFB89}">
+<ds:datastoreItem xmlns:ds="http://schemas.openxmlformats.org/officeDocument/2006/customXml" ds:itemID="{9C3176B2-538F-42B4-9E4B-30313B8AB141}">
   <ds:schemaRefs>
     <ds:schemaRef ds:uri="http://schemas.openxmlformats.org/officeDocument/2006/bibliography"/>
   </ds:schemaRefs>

</xml_diff>